<commit_message>
done with idz SMTU
</commit_message>
<xml_diff>
--- a/1 Семестр/СМТУ/IDZ/9492_Викторов_ИДЗ_СМТУ.docx
+++ b/1 Семестр/СМТУ/IDZ/9492_Викторов_ИДЗ_СМТУ.docx
@@ -5041,21 +5041,7 @@
                         <w:rFonts w:ascii="Cambria Math" w:hAnsi="Cambria Math"/>
                         <w:szCs w:val="28"/>
                       </w:rPr>
-                      <m:t>(0.7</m:t>
-                    </m:r>
-                    <m:r>
-                      <w:rPr>
-                        <w:rFonts w:ascii="Cambria Math" w:hAnsi="Cambria Math"/>
-                        <w:szCs w:val="28"/>
-                      </w:rPr>
-                      <m:t>s+1</m:t>
-                    </m:r>
-                    <m:r>
-                      <w:rPr>
-                        <w:rFonts w:ascii="Cambria Math" w:hAnsi="Cambria Math"/>
-                        <w:szCs w:val="28"/>
-                      </w:rPr>
-                      <m:t>)(0.7s+1)</m:t>
+                      <m:t>(0.7s+1)(0.7s+1)</m:t>
                     </m:r>
                   </m:den>
                 </m:f>
@@ -5197,19 +5183,7 @@
           <w:rPr>
             <w:rFonts w:ascii="Cambria Math" w:hAnsi="Cambria Math"/>
           </w:rPr>
-          <m:t>&lt;</m:t>
-        </m:r>
-        <m:r>
-          <w:rPr>
-            <w:rFonts w:ascii="Cambria Math" w:hAnsi="Cambria Math"/>
-          </w:rPr>
-          <m:t>1</m:t>
-        </m:r>
-        <m:r>
-          <w:rPr>
-            <w:rFonts w:ascii="Cambria Math" w:hAnsi="Cambria Math"/>
-          </w:rPr>
-          <m:t xml:space="preserve"> </m:t>
+          <m:t xml:space="preserve">&lt;1 </m:t>
         </m:r>
         <m:r>
           <w:rPr>
@@ -5366,21 +5340,7 @@
             <w:rFonts w:ascii="Cambria Math" w:hAnsi="Cambria Math"/>
             <w:szCs w:val="28"/>
           </w:rPr>
-          <m:t>=</m:t>
-        </m:r>
-        <m:r>
-          <w:rPr>
-            <w:rFonts w:ascii="Cambria Math" w:hAnsi="Cambria Math"/>
-            <w:szCs w:val="28"/>
-          </w:rPr>
-          <m:t>3</m:t>
-        </m:r>
-        <m:r>
-          <w:rPr>
-            <w:rFonts w:ascii="Cambria Math" w:hAnsi="Cambria Math"/>
-            <w:szCs w:val="28"/>
-          </w:rPr>
-          <m:t xml:space="preserve"> рад/с</m:t>
+          <m:t>=3 рад/с</m:t>
         </m:r>
       </m:oMath>
       <w:r>
@@ -5677,21 +5637,7 @@
                         <w:rFonts w:ascii="Cambria Math" w:hAnsi="Cambria Math"/>
                         <w:szCs w:val="28"/>
                       </w:rPr>
-                      <m:t>0.</m:t>
-                    </m:r>
-                    <m:r>
-                      <w:rPr>
-                        <w:rFonts w:ascii="Cambria Math" w:hAnsi="Cambria Math"/>
-                        <w:szCs w:val="28"/>
-                      </w:rPr>
-                      <m:t>33</m:t>
-                    </m:r>
-                    <m:r>
-                      <w:rPr>
-                        <w:rFonts w:ascii="Cambria Math" w:hAnsi="Cambria Math"/>
-                        <w:szCs w:val="28"/>
-                      </w:rPr>
-                      <m:t>s+1</m:t>
+                      <m:t>0.33s+1</m:t>
                     </m:r>
                   </m:den>
                 </m:f>
@@ -6125,15 +6071,6 @@
                         <w:rFonts w:ascii="Cambria Math" w:hAnsi="Cambria Math"/>
                         <w:szCs w:val="28"/>
                       </w:rPr>
-                      <m:t>(0.7s+1)(0.7s+1)</m:t>
-                    </m:r>
-                  </m:num>
-                  <m:den>
-                    <m:r>
-                      <w:rPr>
-                        <w:rFonts w:ascii="Cambria Math" w:hAnsi="Cambria Math"/>
-                        <w:szCs w:val="28"/>
-                      </w:rPr>
                       <m:t>0.49</m:t>
                     </m:r>
                     <m:sSup>
@@ -6165,6 +6102,58 @@
                         </m:r>
                       </m:sup>
                     </m:sSup>
+                    <m:r>
+                      <w:rPr>
+                        <w:rFonts w:ascii="Cambria Math" w:hAnsi="Cambria Math"/>
+                        <w:szCs w:val="28"/>
+                      </w:rPr>
+                      <m:t>+2∙0.7s+1</m:t>
+                    </m:r>
+                  </m:num>
+                  <m:den>
+                    <m:r>
+                      <w:rPr>
+                        <w:rFonts w:ascii="Cambria Math" w:hAnsi="Cambria Math"/>
+                        <w:szCs w:val="28"/>
+                      </w:rPr>
+                      <m:t>0.343</m:t>
+                    </m:r>
+                    <m:sSup>
+                      <m:sSupPr>
+                        <m:ctrlPr>
+                          <w:rPr>
+                            <w:rFonts w:ascii="Cambria Math" w:hAnsi="Cambria Math"/>
+                            <w:i/>
+                            <w:szCs w:val="28"/>
+                          </w:rPr>
+                        </m:ctrlPr>
+                      </m:sSupPr>
+                      <m:e>
+                        <m:r>
+                          <w:rPr>
+                            <w:rFonts w:ascii="Cambria Math" w:hAnsi="Cambria Math"/>
+                            <w:szCs w:val="28"/>
+                          </w:rPr>
+                          <m:t>s</m:t>
+                        </m:r>
+                      </m:e>
+                      <m:sup>
+                        <m:r>
+                          <w:rPr>
+                            <w:rFonts w:ascii="Cambria Math" w:hAnsi="Cambria Math"/>
+                            <w:szCs w:val="28"/>
+                          </w:rPr>
+                          <m:t>2</m:t>
+                        </m:r>
+                      </m:sup>
+                    </m:sSup>
+                    <m:r>
+                      <w:rPr>
+                        <w:rFonts w:ascii="Cambria Math" w:hAnsi="Cambria Math"/>
+                        <w:szCs w:val="28"/>
+                      </w:rPr>
+                      <m:t>+0.49+0.7</m:t>
+                    </m:r>
                   </m:den>
                 </m:f>
                 <m:r>
@@ -6287,14 +6276,7 @@
                     <w:rFonts w:ascii="Cambria Math" w:hAnsi="Cambria Math"/>
                     <w:szCs w:val="28"/>
                   </w:rPr>
-                  <m:t>0.33s+1</m:t>
-                </m:r>
-                <m:r>
-                  <w:rPr>
-                    <w:rFonts w:ascii="Cambria Math" w:hAnsi="Cambria Math"/>
-                    <w:szCs w:val="28"/>
-                  </w:rPr>
-                  <m:t>.</m:t>
+                  <m:t>0.33s+1.</m:t>
                 </m:r>
               </m:oMath>
             </m:oMathPara>
@@ -6433,43 +6415,7 @@
           <w:rPr>
             <w:rFonts w:ascii="Cambria Math" w:hAnsi="Cambria Math"/>
           </w:rPr>
-          <m:t>=</m:t>
-        </m:r>
-        <m:r>
-          <w:rPr>
-            <w:rFonts w:ascii="Cambria Math" w:hAnsi="Cambria Math"/>
-          </w:rPr>
-          <m:t>6</m:t>
-        </m:r>
-        <m:r>
-          <w:rPr>
-            <w:rFonts w:ascii="Cambria Math" w:hAnsi="Cambria Math"/>
-          </w:rPr>
-          <m:t>-2</m:t>
-        </m:r>
-        <m:r>
-          <w:rPr>
-            <w:rFonts w:ascii="Cambria Math" w:hAnsi="Cambria Math"/>
-          </w:rPr>
-          <m:t>0</m:t>
-        </m:r>
-        <m:r>
-          <w:rPr>
-            <w:rFonts w:ascii="Cambria Math" w:hAnsi="Cambria Math"/>
-          </w:rPr>
-          <m:t>%+</m:t>
-        </m:r>
-        <m:r>
-          <w:rPr>
-            <w:rFonts w:ascii="Cambria Math" w:hAnsi="Cambria Math"/>
-          </w:rPr>
-          <m:t>30</m:t>
-        </m:r>
-        <m:r>
-          <w:rPr>
-            <w:rFonts w:ascii="Cambria Math" w:hAnsi="Cambria Math"/>
-          </w:rPr>
-          <m:t>%</m:t>
+          <m:t>=6-20%+30%</m:t>
         </m:r>
       </m:oMath>
       <w:r>
@@ -6523,37 +6469,7 @@
             <w:rPr>
               <w:rFonts w:ascii="Cambria Math" w:hAnsi="Cambria Math"/>
             </w:rPr>
-            <m:t>=10</m:t>
-          </m:r>
-          <m:r>
-            <w:rPr>
-              <w:rFonts w:ascii="Cambria Math" w:hAnsi="Cambria Math"/>
-            </w:rPr>
-            <m:t>-</m:t>
-          </m:r>
-          <m:r>
-            <w:rPr>
-              <w:rFonts w:ascii="Cambria Math" w:hAnsi="Cambria Math"/>
-            </w:rPr>
-            <m:t>30</m:t>
-          </m:r>
-          <m:r>
-            <w:rPr>
-              <w:rFonts w:ascii="Cambria Math" w:hAnsi="Cambria Math"/>
-            </w:rPr>
-            <m:t>%+</m:t>
-          </m:r>
-          <m:r>
-            <w:rPr>
-              <w:rFonts w:ascii="Cambria Math" w:hAnsi="Cambria Math"/>
-            </w:rPr>
-            <m:t>15</m:t>
-          </m:r>
-          <m:r>
-            <w:rPr>
-              <w:rFonts w:ascii="Cambria Math" w:hAnsi="Cambria Math"/>
-            </w:rPr>
-            <m:t>%</m:t>
+            <m:t>=10-30%+15%</m:t>
           </m:r>
         </m:oMath>
       </m:oMathPara>
@@ -8360,9 +8276,9 @@
           <w:noProof/>
         </w:rPr>
         <w:drawing>
-          <wp:inline distT="0" distB="0" distL="0" distR="0" wp14:anchorId="09089AC1" wp14:editId="1F1B90DF">
-            <wp:extent cx="5429072" cy="1623060"/>
-            <wp:effectExtent l="0" t="0" r="635" b="0"/>
+          <wp:inline distT="0" distB="0" distL="0" distR="0" wp14:anchorId="09089AC1" wp14:editId="3E3D6CFC">
+            <wp:extent cx="5429072" cy="1521838"/>
+            <wp:effectExtent l="0" t="0" r="635" b="2540"/>
             <wp:docPr id="9" name="Рисунок 9"/>
             <wp:cNvGraphicFramePr>
               <a:graphicFrameLocks xmlns:a="http://schemas.openxmlformats.org/drawingml/2006/main" noChangeAspect="1"/>
@@ -8389,7 +8305,7 @@
                   <pic:spPr>
                     <a:xfrm>
                       <a:off x="0" y="0"/>
-                      <a:ext cx="5429072" cy="1623060"/>
+                      <a:ext cx="5429072" cy="1521838"/>
                     </a:xfrm>
                     <a:prstGeom prst="rect">
                       <a:avLst/>
@@ -8479,8 +8395,6 @@
         </w:rPr>
         <w:t>.</w:t>
       </w:r>
-      <w:bookmarkStart w:id="1" w:name="_GoBack"/>
-      <w:bookmarkEnd w:id="1"/>
       <w:r>
         <w:rPr>
           <w:rFonts w:eastAsiaTheme="minorEastAsia"/>
@@ -8505,659 +8419,407 @@
     </w:p>
     <w:p>
       <w:pPr>
-        <w:autoSpaceDE w:val="0"/>
-        <w:autoSpaceDN w:val="0"/>
-        <w:adjustRightInd w:val="0"/>
         <w:spacing w:line="240" w:lineRule="auto"/>
         <w:jc w:val="left"/>
         <w:rPr>
-          <w:rFonts w:ascii="Courier New" w:hAnsi="Courier New" w:cs="Courier New"/>
-          <w:sz w:val="24"/>
-          <w:szCs w:val="24"/>
-          <w:lang w:val="en-US"/>
-        </w:rPr>
-      </w:pPr>
+          <w:rFonts w:ascii="Consolas" w:eastAsia="Times New Roman" w:hAnsi="Consolas" w:cs="Times New Roman"/>
+          <w:sz w:val="20"/>
+          <w:szCs w:val="20"/>
+          <w:lang w:val="en-US" w:eastAsia="ru-RU"/>
+        </w:rPr>
+      </w:pPr>
+      <w:proofErr w:type="spellStart"/>
+      <w:r>
+        <w:rPr>
+          <w:rFonts w:ascii="Consolas" w:eastAsia="Times New Roman" w:hAnsi="Consolas" w:cs="Times New Roman"/>
+          <w:sz w:val="20"/>
+          <w:szCs w:val="20"/>
+          <w:lang w:val="en-US" w:eastAsia="ru-RU"/>
+        </w:rPr>
+        <w:t>clc</w:t>
+      </w:r>
+      <w:proofErr w:type="spellEnd"/>
+      <w:r>
+        <w:rPr>
+          <w:rFonts w:ascii="Consolas" w:eastAsia="Times New Roman" w:hAnsi="Consolas" w:cs="Times New Roman"/>
+          <w:sz w:val="20"/>
+          <w:szCs w:val="20"/>
+          <w:lang w:val="en-US" w:eastAsia="ru-RU"/>
+        </w:rPr>
+        <w:t xml:space="preserve">, clear, close </w:t>
+      </w:r>
+      <w:r>
+        <w:rPr>
+          <w:rFonts w:ascii="Consolas" w:eastAsia="Times New Roman" w:hAnsi="Consolas" w:cs="Times New Roman"/>
+          <w:color w:val="AA04F9"/>
+          <w:sz w:val="20"/>
+          <w:szCs w:val="20"/>
+          <w:lang w:val="en-US" w:eastAsia="ru-RU"/>
+        </w:rPr>
+        <w:t>all</w:t>
+      </w:r>
+    </w:p>
+    <w:p>
+      <w:pPr>
+        <w:spacing w:line="240" w:lineRule="auto"/>
+        <w:jc w:val="left"/>
+        <w:rPr>
+          <w:rFonts w:ascii="Consolas" w:eastAsia="Times New Roman" w:hAnsi="Consolas" w:cs="Times New Roman"/>
+          <w:sz w:val="20"/>
+          <w:szCs w:val="20"/>
+          <w:lang w:val="en-US" w:eastAsia="ru-RU"/>
+        </w:rPr>
+      </w:pPr>
+      <w:r>
+        <w:rPr>
+          <w:rFonts w:ascii="Consolas" w:eastAsia="Times New Roman" w:hAnsi="Consolas" w:cs="Times New Roman"/>
+          <w:sz w:val="20"/>
+          <w:szCs w:val="20"/>
+          <w:lang w:val="en-US" w:eastAsia="ru-RU"/>
+        </w:rPr>
+        <w:t xml:space="preserve">[A, B, C, D] = </w:t>
+      </w:r>
+      <w:proofErr w:type="spellStart"/>
+      <w:r>
+        <w:rPr>
+          <w:rFonts w:ascii="Consolas" w:eastAsia="Times New Roman" w:hAnsi="Consolas" w:cs="Times New Roman"/>
+          <w:sz w:val="20"/>
+          <w:szCs w:val="20"/>
+          <w:lang w:val="en-US" w:eastAsia="ru-RU"/>
+        </w:rPr>
+        <w:t>linmod</w:t>
+      </w:r>
+      <w:proofErr w:type="spellEnd"/>
+      <w:r>
+        <w:rPr>
+          <w:rFonts w:ascii="Consolas" w:eastAsia="Times New Roman" w:hAnsi="Consolas" w:cs="Times New Roman"/>
+          <w:sz w:val="20"/>
+          <w:szCs w:val="20"/>
+          <w:lang w:val="en-US" w:eastAsia="ru-RU"/>
+        </w:rPr>
+        <w:t>(</w:t>
+      </w:r>
+      <w:r>
+        <w:rPr>
+          <w:rFonts w:ascii="Consolas" w:eastAsia="Times New Roman" w:hAnsi="Consolas" w:cs="Times New Roman"/>
+          <w:color w:val="AA04F9"/>
+          <w:sz w:val="20"/>
+          <w:szCs w:val="20"/>
+          <w:lang w:val="en-US" w:eastAsia="ru-RU"/>
+        </w:rPr>
+        <w:t>'</w:t>
+      </w:r>
+      <w:proofErr w:type="spellStart"/>
+      <w:r>
+        <w:rPr>
+          <w:rFonts w:ascii="Consolas" w:eastAsia="Times New Roman" w:hAnsi="Consolas" w:cs="Times New Roman"/>
+          <w:color w:val="AA04F9"/>
+          <w:sz w:val="20"/>
+          <w:szCs w:val="20"/>
+          <w:lang w:val="en-US" w:eastAsia="ru-RU"/>
+        </w:rPr>
+        <w:t>wieght_functions</w:t>
+      </w:r>
+      <w:proofErr w:type="spellEnd"/>
+      <w:r>
+        <w:rPr>
+          <w:rFonts w:ascii="Consolas" w:eastAsia="Times New Roman" w:hAnsi="Consolas" w:cs="Times New Roman"/>
+          <w:color w:val="AA04F9"/>
+          <w:sz w:val="20"/>
+          <w:szCs w:val="20"/>
+          <w:lang w:val="en-US" w:eastAsia="ru-RU"/>
+        </w:rPr>
+        <w:t>'</w:t>
+      </w:r>
+      <w:r>
+        <w:rPr>
+          <w:rFonts w:ascii="Consolas" w:eastAsia="Times New Roman" w:hAnsi="Consolas" w:cs="Times New Roman"/>
+          <w:sz w:val="20"/>
+          <w:szCs w:val="20"/>
+          <w:lang w:val="en-US" w:eastAsia="ru-RU"/>
+        </w:rPr>
+        <w:t>)</w:t>
+      </w:r>
+    </w:p>
+    <w:p>
+      <w:pPr>
+        <w:spacing w:line="240" w:lineRule="auto"/>
+        <w:jc w:val="left"/>
+        <w:rPr>
+          <w:rFonts w:ascii="Consolas" w:eastAsia="Times New Roman" w:hAnsi="Consolas" w:cs="Times New Roman"/>
+          <w:sz w:val="20"/>
+          <w:szCs w:val="20"/>
+          <w:lang w:val="en-US" w:eastAsia="ru-RU"/>
+        </w:rPr>
+      </w:pPr>
+      <w:r>
+        <w:rPr>
+          <w:rFonts w:ascii="Consolas" w:eastAsia="Times New Roman" w:hAnsi="Consolas" w:cs="Times New Roman"/>
+          <w:sz w:val="20"/>
+          <w:szCs w:val="20"/>
+          <w:lang w:val="en-US" w:eastAsia="ru-RU"/>
+        </w:rPr>
+        <w:t xml:space="preserve">sys = </w:t>
+      </w:r>
       <w:proofErr w:type="spellStart"/>
       <w:proofErr w:type="gramStart"/>
       <w:r>
         <w:rPr>
-          <w:rFonts w:ascii="Courier New" w:hAnsi="Courier New" w:cs="Courier New"/>
-          <w:color w:val="000000"/>
-          <w:sz w:val="20"/>
-          <w:szCs w:val="20"/>
-          <w:lang w:val="en-US"/>
-        </w:rPr>
-        <w:t>clc,clear</w:t>
+          <w:rFonts w:ascii="Consolas" w:eastAsia="Times New Roman" w:hAnsi="Consolas" w:cs="Times New Roman"/>
+          <w:sz w:val="20"/>
+          <w:szCs w:val="20"/>
+          <w:lang w:val="en-US" w:eastAsia="ru-RU"/>
+        </w:rPr>
+        <w:t>ltisys</w:t>
+      </w:r>
+      <w:proofErr w:type="spellEnd"/>
+      <w:r>
+        <w:rPr>
+          <w:rFonts w:ascii="Consolas" w:eastAsia="Times New Roman" w:hAnsi="Consolas" w:cs="Times New Roman"/>
+          <w:sz w:val="20"/>
+          <w:szCs w:val="20"/>
+          <w:lang w:val="en-US" w:eastAsia="ru-RU"/>
+        </w:rPr>
+        <w:t>(</w:t>
       </w:r>
       <w:proofErr w:type="gramEnd"/>
       <w:r>
         <w:rPr>
-          <w:rFonts w:ascii="Courier New" w:hAnsi="Courier New" w:cs="Courier New"/>
-          <w:color w:val="000000"/>
-          <w:sz w:val="20"/>
-          <w:szCs w:val="20"/>
-          <w:lang w:val="en-US"/>
-        </w:rPr>
-        <w:t>,close</w:t>
-      </w:r>
-      <w:proofErr w:type="spellEnd"/>
-    </w:p>
-    <w:p>
-      <w:pPr>
-        <w:autoSpaceDE w:val="0"/>
-        <w:autoSpaceDN w:val="0"/>
-        <w:adjustRightInd w:val="0"/>
+          <w:rFonts w:ascii="Consolas" w:eastAsia="Times New Roman" w:hAnsi="Consolas" w:cs="Times New Roman"/>
+          <w:sz w:val="20"/>
+          <w:szCs w:val="20"/>
+          <w:lang w:val="en-US" w:eastAsia="ru-RU"/>
+        </w:rPr>
+        <w:t>A, B, C, D)</w:t>
+      </w:r>
+    </w:p>
+    <w:p>
+      <w:pPr>
         <w:spacing w:line="240" w:lineRule="auto"/>
         <w:jc w:val="left"/>
         <w:rPr>
-          <w:rFonts w:ascii="Courier New" w:hAnsi="Courier New" w:cs="Courier New"/>
-          <w:sz w:val="24"/>
-          <w:szCs w:val="24"/>
-          <w:lang w:val="en-US"/>
-        </w:rPr>
-      </w:pPr>
+          <w:rFonts w:ascii="Consolas" w:eastAsia="Times New Roman" w:hAnsi="Consolas" w:cs="Times New Roman"/>
+          <w:sz w:val="20"/>
+          <w:szCs w:val="20"/>
+          <w:lang w:val="en-US" w:eastAsia="ru-RU"/>
+        </w:rPr>
+      </w:pPr>
+      <w:r>
+        <w:rPr>
+          <w:rFonts w:ascii="Consolas" w:eastAsia="Times New Roman" w:hAnsi="Consolas" w:cs="Times New Roman"/>
+          <w:sz w:val="20"/>
+          <w:szCs w:val="20"/>
+          <w:lang w:val="en-US" w:eastAsia="ru-RU"/>
+        </w:rPr>
+        <w:t xml:space="preserve">sys = </w:t>
+      </w:r>
       <w:proofErr w:type="spellStart"/>
-      <w:r>
-        <w:rPr>
-          <w:rFonts w:ascii="Courier New" w:hAnsi="Courier New" w:cs="Courier New"/>
-          <w:color w:val="000000"/>
-          <w:sz w:val="20"/>
-          <w:szCs w:val="20"/>
-          <w:lang w:val="en-US"/>
-        </w:rPr>
-        <w:t>Wp_num</w:t>
+      <w:proofErr w:type="gramStart"/>
+      <w:r>
+        <w:rPr>
+          <w:rFonts w:ascii="Consolas" w:eastAsia="Times New Roman" w:hAnsi="Consolas" w:cs="Times New Roman"/>
+          <w:sz w:val="20"/>
+          <w:szCs w:val="20"/>
+          <w:lang w:val="en-US" w:eastAsia="ru-RU"/>
+        </w:rPr>
+        <w:t>sderiv</w:t>
       </w:r>
       <w:proofErr w:type="spellEnd"/>
-      <w:proofErr w:type="gramStart"/>
-      <w:r>
-        <w:rPr>
-          <w:rFonts w:ascii="Courier New" w:hAnsi="Courier New" w:cs="Courier New"/>
-          <w:color w:val="000000"/>
-          <w:sz w:val="20"/>
-          <w:szCs w:val="20"/>
-          <w:lang w:val="en-US"/>
-        </w:rPr>
-        <w:t>=[</w:t>
+      <w:r>
+        <w:rPr>
+          <w:rFonts w:ascii="Consolas" w:eastAsia="Times New Roman" w:hAnsi="Consolas" w:cs="Times New Roman"/>
+          <w:sz w:val="20"/>
+          <w:szCs w:val="20"/>
+          <w:lang w:val="en-US" w:eastAsia="ru-RU"/>
+        </w:rPr>
+        <w:t>(</w:t>
       </w:r>
       <w:proofErr w:type="gramEnd"/>
       <w:r>
         <w:rPr>
-          <w:rFonts w:ascii="Courier New" w:hAnsi="Courier New" w:cs="Courier New"/>
-          <w:color w:val="000000"/>
-          <w:sz w:val="20"/>
-          <w:szCs w:val="20"/>
-          <w:lang w:val="en-US"/>
-        </w:rPr>
-        <w:t>b1 b2];</w:t>
-      </w:r>
-    </w:p>
-    <w:p>
-      <w:pPr>
-        <w:autoSpaceDE w:val="0"/>
-        <w:autoSpaceDN w:val="0"/>
-        <w:adjustRightInd w:val="0"/>
+          <w:rFonts w:ascii="Consolas" w:eastAsia="Times New Roman" w:hAnsi="Consolas" w:cs="Times New Roman"/>
+          <w:sz w:val="20"/>
+          <w:szCs w:val="20"/>
+          <w:lang w:val="en-US" w:eastAsia="ru-RU"/>
+        </w:rPr>
+        <w:t>sys, 2, [0.33 1])</w:t>
+      </w:r>
+    </w:p>
+    <w:p>
+      <w:pPr>
         <w:spacing w:line="240" w:lineRule="auto"/>
         <w:jc w:val="left"/>
         <w:rPr>
-          <w:rFonts w:ascii="Courier New" w:hAnsi="Courier New" w:cs="Courier New"/>
-          <w:sz w:val="24"/>
-          <w:szCs w:val="24"/>
-          <w:lang w:val="en-US"/>
-        </w:rPr>
-      </w:pPr>
+          <w:rFonts w:ascii="Consolas" w:eastAsia="Times New Roman" w:hAnsi="Consolas" w:cs="Times New Roman"/>
+          <w:sz w:val="20"/>
+          <w:szCs w:val="20"/>
+          <w:lang w:val="en-US" w:eastAsia="ru-RU"/>
+        </w:rPr>
+      </w:pPr>
+      <w:r>
+        <w:rPr>
+          <w:rFonts w:ascii="Consolas" w:eastAsia="Times New Roman" w:hAnsi="Consolas" w:cs="Times New Roman"/>
+          <w:sz w:val="20"/>
+          <w:szCs w:val="20"/>
+          <w:lang w:val="en-US" w:eastAsia="ru-RU"/>
+        </w:rPr>
+        <w:t>[</w:t>
+      </w:r>
       <w:proofErr w:type="spellStart"/>
-      <w:r>
-        <w:rPr>
-          <w:rFonts w:ascii="Courier New" w:hAnsi="Courier New" w:cs="Courier New"/>
-          <w:color w:val="000000"/>
-          <w:sz w:val="20"/>
-          <w:szCs w:val="20"/>
-          <w:lang w:val="en-US"/>
-        </w:rPr>
-        <w:t>Wp_den</w:t>
+      <w:proofErr w:type="gramStart"/>
+      <w:r>
+        <w:rPr>
+          <w:rFonts w:ascii="Consolas" w:eastAsia="Times New Roman" w:hAnsi="Consolas" w:cs="Times New Roman"/>
+          <w:sz w:val="20"/>
+          <w:szCs w:val="20"/>
+          <w:lang w:val="en-US" w:eastAsia="ru-RU"/>
+        </w:rPr>
+        <w:t>gopt,K</w:t>
       </w:r>
       <w:proofErr w:type="spellEnd"/>
-      <w:r>
-        <w:rPr>
-          <w:rFonts w:ascii="Courier New" w:hAnsi="Courier New" w:cs="Courier New"/>
-          <w:color w:val="000000"/>
-          <w:sz w:val="20"/>
-          <w:szCs w:val="20"/>
-          <w:lang w:val="en-US"/>
-        </w:rPr>
-        <w:t>=</w:t>
-      </w:r>
-      <w:proofErr w:type="gramStart"/>
-      <w:r>
-        <w:rPr>
-          <w:rFonts w:ascii="Courier New" w:hAnsi="Courier New" w:cs="Courier New"/>
-          <w:color w:val="000000"/>
-          <w:sz w:val="20"/>
-          <w:szCs w:val="20"/>
-          <w:lang w:val="en-US"/>
-        </w:rPr>
-        <w:t>conv(</w:t>
-      </w:r>
       <w:proofErr w:type="gramEnd"/>
       <w:r>
         <w:rPr>
-          <w:rFonts w:ascii="Courier New" w:hAnsi="Courier New" w:cs="Courier New"/>
-          <w:color w:val="000000"/>
-          <w:sz w:val="20"/>
-          <w:szCs w:val="20"/>
-          <w:lang w:val="en-US"/>
-        </w:rPr>
-        <w:t>[1 a1],[1 a2 a3]);</w:t>
-      </w:r>
-    </w:p>
-    <w:p>
-      <w:pPr>
-        <w:autoSpaceDE w:val="0"/>
-        <w:autoSpaceDN w:val="0"/>
-        <w:adjustRightInd w:val="0"/>
+          <w:rFonts w:ascii="Consolas" w:eastAsia="Times New Roman" w:hAnsi="Consolas" w:cs="Times New Roman"/>
+          <w:sz w:val="20"/>
+          <w:szCs w:val="20"/>
+          <w:lang w:val="en-US" w:eastAsia="ru-RU"/>
+        </w:rPr>
+        <w:t xml:space="preserve">] = </w:t>
+      </w:r>
+      <w:proofErr w:type="spellStart"/>
+      <w:r>
+        <w:rPr>
+          <w:rFonts w:ascii="Consolas" w:eastAsia="Times New Roman" w:hAnsi="Consolas" w:cs="Times New Roman"/>
+          <w:sz w:val="20"/>
+          <w:szCs w:val="20"/>
+          <w:lang w:val="en-US" w:eastAsia="ru-RU"/>
+        </w:rPr>
+        <w:t>hinflmi</w:t>
+      </w:r>
+      <w:proofErr w:type="spellEnd"/>
+      <w:r>
+        <w:rPr>
+          <w:rFonts w:ascii="Consolas" w:eastAsia="Times New Roman" w:hAnsi="Consolas" w:cs="Times New Roman"/>
+          <w:sz w:val="20"/>
+          <w:szCs w:val="20"/>
+          <w:lang w:val="en-US" w:eastAsia="ru-RU"/>
+        </w:rPr>
+        <w:t>(sys, [1 1])</w:t>
+      </w:r>
+    </w:p>
+    <w:p>
+      <w:pPr>
         <w:spacing w:line="240" w:lineRule="auto"/>
         <w:jc w:val="left"/>
         <w:rPr>
-          <w:rFonts w:ascii="Courier New" w:hAnsi="Courier New" w:cs="Courier New"/>
-          <w:sz w:val="24"/>
-          <w:szCs w:val="24"/>
+          <w:rFonts w:ascii="Consolas" w:eastAsia="Times New Roman" w:hAnsi="Consolas" w:cs="Times New Roman"/>
+          <w:sz w:val="20"/>
+          <w:szCs w:val="20"/>
+          <w:lang w:eastAsia="ru-RU"/>
+        </w:rPr>
+      </w:pPr>
+      <w:r>
+        <w:rPr>
+          <w:rFonts w:ascii="Consolas" w:eastAsia="Times New Roman" w:hAnsi="Consolas" w:cs="Times New Roman"/>
+          <w:sz w:val="20"/>
+          <w:szCs w:val="20"/>
+          <w:lang w:eastAsia="ru-RU"/>
+        </w:rPr>
+        <w:t>[</w:t>
+      </w:r>
+      <w:proofErr w:type="spellStart"/>
+      <w:r>
+        <w:rPr>
+          <w:rFonts w:ascii="Consolas" w:eastAsia="Times New Roman" w:hAnsi="Consolas" w:cs="Times New Roman"/>
+          <w:sz w:val="20"/>
+          <w:szCs w:val="20"/>
+          <w:lang w:eastAsia="ru-RU"/>
+        </w:rPr>
+        <w:t>num</w:t>
+      </w:r>
+      <w:proofErr w:type="spellEnd"/>
+      <w:r>
+        <w:rPr>
+          <w:rFonts w:ascii="Consolas" w:eastAsia="Times New Roman" w:hAnsi="Consolas" w:cs="Times New Roman"/>
+          <w:sz w:val="20"/>
+          <w:szCs w:val="20"/>
+          <w:lang w:eastAsia="ru-RU"/>
+        </w:rPr>
+        <w:t xml:space="preserve">, </w:t>
+      </w:r>
+      <w:proofErr w:type="spellStart"/>
+      <w:r>
+        <w:rPr>
+          <w:rFonts w:ascii="Consolas" w:eastAsia="Times New Roman" w:hAnsi="Consolas" w:cs="Times New Roman"/>
+          <w:sz w:val="20"/>
+          <w:szCs w:val="20"/>
+          <w:lang w:eastAsia="ru-RU"/>
+        </w:rPr>
+        <w:t>denum</w:t>
+      </w:r>
+      <w:proofErr w:type="spellEnd"/>
+      <w:r>
+        <w:rPr>
+          <w:rFonts w:ascii="Consolas" w:eastAsia="Times New Roman" w:hAnsi="Consolas" w:cs="Times New Roman"/>
+          <w:sz w:val="20"/>
+          <w:szCs w:val="20"/>
+          <w:lang w:eastAsia="ru-RU"/>
+        </w:rPr>
+        <w:t xml:space="preserve">] = </w:t>
+      </w:r>
+      <w:proofErr w:type="spellStart"/>
+      <w:r>
+        <w:rPr>
+          <w:rFonts w:ascii="Consolas" w:eastAsia="Times New Roman" w:hAnsi="Consolas" w:cs="Times New Roman"/>
+          <w:sz w:val="20"/>
+          <w:szCs w:val="20"/>
+          <w:lang w:eastAsia="ru-RU"/>
+        </w:rPr>
+        <w:t>ltitf</w:t>
+      </w:r>
+      <w:proofErr w:type="spellEnd"/>
+      <w:r>
+        <w:rPr>
+          <w:rFonts w:ascii="Consolas" w:eastAsia="Times New Roman" w:hAnsi="Consolas" w:cs="Times New Roman"/>
+          <w:sz w:val="20"/>
+          <w:szCs w:val="20"/>
+          <w:lang w:eastAsia="ru-RU"/>
+        </w:rPr>
+        <w:t>(K)</w:t>
+      </w:r>
+    </w:p>
+    <w:p>
+      <w:pPr>
+        <w:ind w:firstLine="709"/>
+        <w:rPr>
           <w:lang w:val="en-US"/>
         </w:rPr>
       </w:pPr>
-      <w:proofErr w:type="spellStart"/>
-      <w:r>
-        <w:rPr>
-          <w:rFonts w:ascii="Courier New" w:hAnsi="Courier New" w:cs="Courier New"/>
-          <w:color w:val="000000"/>
-          <w:sz w:val="20"/>
-          <w:szCs w:val="20"/>
+    </w:p>
+    <w:p>
+      <w:pPr>
+        <w:ind w:firstLine="709"/>
+      </w:pPr>
+      <w:r>
+        <w:t>Результат работы программы отображен на рисунке 3.3.</w:t>
+      </w:r>
+    </w:p>
+    <w:p>
+      <w:pPr>
+        <w:jc w:val="center"/>
+        <w:rPr>
           <w:lang w:val="en-US"/>
         </w:rPr>
-        <w:t>ws_S</w:t>
-      </w:r>
-      <w:proofErr w:type="spellEnd"/>
-      <w:r>
-        <w:rPr>
-          <w:rFonts w:ascii="Courier New" w:hAnsi="Courier New" w:cs="Courier New"/>
-          <w:color w:val="000000"/>
-          <w:sz w:val="20"/>
-          <w:szCs w:val="20"/>
-          <w:lang w:val="en-US"/>
-        </w:rPr>
-        <w:t>=1;</w:t>
-      </w:r>
-    </w:p>
-    <w:p>
-      <w:pPr>
-        <w:autoSpaceDE w:val="0"/>
-        <w:autoSpaceDN w:val="0"/>
-        <w:adjustRightInd w:val="0"/>
-        <w:spacing w:line="240" w:lineRule="auto"/>
-        <w:jc w:val="left"/>
-        <w:rPr>
-          <w:rFonts w:ascii="Courier New" w:hAnsi="Courier New" w:cs="Courier New"/>
-          <w:sz w:val="24"/>
-          <w:szCs w:val="24"/>
-          <w:lang w:val="en-US"/>
-        </w:rPr>
-      </w:pPr>
-      <w:proofErr w:type="spellStart"/>
-      <w:r>
-        <w:rPr>
-          <w:rFonts w:ascii="Courier New" w:hAnsi="Courier New" w:cs="Courier New"/>
-          <w:color w:val="000000"/>
-          <w:sz w:val="20"/>
-          <w:szCs w:val="20"/>
-          <w:lang w:val="en-US"/>
-        </w:rPr>
-        <w:t>ws_T</w:t>
-      </w:r>
-      <w:proofErr w:type="spellEnd"/>
-      <w:r>
-        <w:rPr>
-          <w:rFonts w:ascii="Courier New" w:hAnsi="Courier New" w:cs="Courier New"/>
-          <w:color w:val="000000"/>
-          <w:sz w:val="20"/>
-          <w:szCs w:val="20"/>
-          <w:lang w:val="en-US"/>
-        </w:rPr>
-        <w:t>=10;</w:t>
-      </w:r>
-    </w:p>
-    <w:p>
-      <w:pPr>
-        <w:autoSpaceDE w:val="0"/>
-        <w:autoSpaceDN w:val="0"/>
-        <w:adjustRightInd w:val="0"/>
-        <w:spacing w:line="240" w:lineRule="auto"/>
-        <w:jc w:val="left"/>
-        <w:rPr>
-          <w:rFonts w:ascii="Courier New" w:hAnsi="Courier New" w:cs="Courier New"/>
-          <w:sz w:val="24"/>
-          <w:szCs w:val="24"/>
-          <w:lang w:val="en-US"/>
-        </w:rPr>
-      </w:pPr>
-      <w:r>
-        <w:rPr>
-          <w:rFonts w:ascii="Courier New" w:hAnsi="Courier New" w:cs="Courier New"/>
-          <w:color w:val="000000"/>
-          <w:sz w:val="20"/>
-          <w:szCs w:val="20"/>
-          <w:lang w:val="en-US"/>
-        </w:rPr>
-        <w:t>[</w:t>
-      </w:r>
-      <w:proofErr w:type="gramStart"/>
-      <w:r>
-        <w:rPr>
-          <w:rFonts w:ascii="Courier New" w:hAnsi="Courier New" w:cs="Courier New"/>
-          <w:color w:val="000000"/>
-          <w:sz w:val="20"/>
-          <w:szCs w:val="20"/>
-          <w:lang w:val="en-US"/>
-        </w:rPr>
-        <w:t>A,B</w:t>
-      </w:r>
-      <w:proofErr w:type="gramEnd"/>
-      <w:r>
-        <w:rPr>
-          <w:rFonts w:ascii="Courier New" w:hAnsi="Courier New" w:cs="Courier New"/>
-          <w:color w:val="000000"/>
-          <w:sz w:val="20"/>
-          <w:szCs w:val="20"/>
-          <w:lang w:val="en-US"/>
-        </w:rPr>
-        <w:t>,C,D]=</w:t>
-      </w:r>
-      <w:proofErr w:type="spellStart"/>
-      <w:r>
-        <w:rPr>
-          <w:rFonts w:ascii="Courier New" w:hAnsi="Courier New" w:cs="Courier New"/>
-          <w:color w:val="000000"/>
-          <w:sz w:val="20"/>
-          <w:szCs w:val="20"/>
-          <w:lang w:val="en-US"/>
-        </w:rPr>
-        <w:t>linmod</w:t>
-      </w:r>
-      <w:proofErr w:type="spellEnd"/>
-      <w:r>
-        <w:rPr>
-          <w:rFonts w:ascii="Courier New" w:hAnsi="Courier New" w:cs="Courier New"/>
-          <w:color w:val="000000"/>
-          <w:sz w:val="20"/>
-          <w:szCs w:val="20"/>
-          <w:lang w:val="en-US"/>
-        </w:rPr>
-        <w:t>(</w:t>
-      </w:r>
-      <w:r>
-        <w:rPr>
-          <w:rFonts w:ascii="Courier New" w:hAnsi="Courier New" w:cs="Courier New"/>
-          <w:color w:val="AA04F9"/>
-          <w:sz w:val="20"/>
-          <w:szCs w:val="20"/>
-          <w:lang w:val="en-US"/>
-        </w:rPr>
-        <w:t>'obj'</w:t>
-      </w:r>
-      <w:r>
-        <w:rPr>
-          <w:rFonts w:ascii="Courier New" w:hAnsi="Courier New" w:cs="Courier New"/>
-          <w:color w:val="000000"/>
-          <w:sz w:val="20"/>
-          <w:szCs w:val="20"/>
-          <w:lang w:val="en-US"/>
-        </w:rPr>
-        <w:t>);</w:t>
-      </w:r>
-    </w:p>
-    <w:p>
-      <w:pPr>
-        <w:autoSpaceDE w:val="0"/>
-        <w:autoSpaceDN w:val="0"/>
-        <w:adjustRightInd w:val="0"/>
-        <w:spacing w:line="240" w:lineRule="auto"/>
-        <w:jc w:val="left"/>
-        <w:rPr>
-          <w:rFonts w:ascii="Courier New" w:hAnsi="Courier New" w:cs="Courier New"/>
-          <w:sz w:val="24"/>
-          <w:szCs w:val="24"/>
-          <w:lang w:val="en-US"/>
-        </w:rPr>
-      </w:pPr>
-      <w:r>
-        <w:rPr>
-          <w:rFonts w:ascii="Courier New" w:hAnsi="Courier New" w:cs="Courier New"/>
-          <w:color w:val="000000"/>
-          <w:sz w:val="20"/>
-          <w:szCs w:val="20"/>
-          <w:lang w:val="en-US"/>
-        </w:rPr>
-        <w:t>sys=</w:t>
-      </w:r>
-      <w:proofErr w:type="spellStart"/>
-      <w:r>
-        <w:rPr>
-          <w:rFonts w:ascii="Courier New" w:hAnsi="Courier New" w:cs="Courier New"/>
-          <w:color w:val="000000"/>
-          <w:sz w:val="20"/>
-          <w:szCs w:val="20"/>
-          <w:lang w:val="en-US"/>
-        </w:rPr>
-        <w:t>ltisys</w:t>
-      </w:r>
-      <w:proofErr w:type="spellEnd"/>
-      <w:r>
-        <w:rPr>
-          <w:rFonts w:ascii="Courier New" w:hAnsi="Courier New" w:cs="Courier New"/>
-          <w:color w:val="000000"/>
-          <w:sz w:val="20"/>
-          <w:szCs w:val="20"/>
-          <w:lang w:val="en-US"/>
-        </w:rPr>
-        <w:t>(</w:t>
-      </w:r>
-      <w:proofErr w:type="gramStart"/>
-      <w:r>
-        <w:rPr>
-          <w:rFonts w:ascii="Courier New" w:hAnsi="Courier New" w:cs="Courier New"/>
-          <w:color w:val="000000"/>
-          <w:sz w:val="20"/>
-          <w:szCs w:val="20"/>
-          <w:lang w:val="en-US"/>
-        </w:rPr>
-        <w:t>A,B</w:t>
-      </w:r>
-      <w:proofErr w:type="gramEnd"/>
-      <w:r>
-        <w:rPr>
-          <w:rFonts w:ascii="Courier New" w:hAnsi="Courier New" w:cs="Courier New"/>
-          <w:color w:val="000000"/>
-          <w:sz w:val="20"/>
-          <w:szCs w:val="20"/>
-          <w:lang w:val="en-US"/>
-        </w:rPr>
-        <w:t>,C,D);</w:t>
-      </w:r>
-    </w:p>
-    <w:p>
-      <w:pPr>
-        <w:autoSpaceDE w:val="0"/>
-        <w:autoSpaceDN w:val="0"/>
-        <w:adjustRightInd w:val="0"/>
-        <w:spacing w:line="240" w:lineRule="auto"/>
-        <w:jc w:val="left"/>
-        <w:rPr>
-          <w:rFonts w:ascii="Courier New" w:hAnsi="Courier New" w:cs="Courier New"/>
-          <w:sz w:val="24"/>
-          <w:szCs w:val="24"/>
-          <w:lang w:val="en-US"/>
-        </w:rPr>
-      </w:pPr>
-      <w:r>
-        <w:rPr>
-          <w:rFonts w:ascii="Courier New" w:hAnsi="Courier New" w:cs="Courier New"/>
-          <w:color w:val="000000"/>
-          <w:sz w:val="20"/>
-          <w:szCs w:val="20"/>
-          <w:lang w:val="en-US"/>
-        </w:rPr>
-        <w:t>sys =</w:t>
-      </w:r>
-      <w:proofErr w:type="spellStart"/>
-      <w:proofErr w:type="gramStart"/>
-      <w:r>
-        <w:rPr>
-          <w:rFonts w:ascii="Courier New" w:hAnsi="Courier New" w:cs="Courier New"/>
-          <w:color w:val="000000"/>
-          <w:sz w:val="20"/>
-          <w:szCs w:val="20"/>
-          <w:lang w:val="en-US"/>
-        </w:rPr>
-        <w:t>sderiv</w:t>
-      </w:r>
-      <w:proofErr w:type="spellEnd"/>
-      <w:r>
-        <w:rPr>
-          <w:rFonts w:ascii="Courier New" w:hAnsi="Courier New" w:cs="Courier New"/>
-          <w:color w:val="000000"/>
-          <w:sz w:val="20"/>
-          <w:szCs w:val="20"/>
-          <w:lang w:val="en-US"/>
-        </w:rPr>
-        <w:t>(</w:t>
-      </w:r>
-      <w:proofErr w:type="gramEnd"/>
-      <w:r>
-        <w:rPr>
-          <w:rFonts w:ascii="Courier New" w:hAnsi="Courier New" w:cs="Courier New"/>
-          <w:color w:val="000000"/>
-          <w:sz w:val="20"/>
-          <w:szCs w:val="20"/>
-          <w:lang w:val="en-US"/>
-        </w:rPr>
-        <w:t>sys,2,[1/</w:t>
-      </w:r>
-      <w:proofErr w:type="spellStart"/>
-      <w:r>
-        <w:rPr>
-          <w:rFonts w:ascii="Courier New" w:hAnsi="Courier New" w:cs="Courier New"/>
-          <w:color w:val="000000"/>
-          <w:sz w:val="20"/>
-          <w:szCs w:val="20"/>
-          <w:lang w:val="en-US"/>
-        </w:rPr>
-        <w:t>ws_T</w:t>
-      </w:r>
-      <w:proofErr w:type="spellEnd"/>
-      <w:r>
-        <w:rPr>
-          <w:rFonts w:ascii="Courier New" w:hAnsi="Courier New" w:cs="Courier New"/>
-          <w:color w:val="000000"/>
-          <w:sz w:val="20"/>
-          <w:szCs w:val="20"/>
-          <w:lang w:val="en-US"/>
-        </w:rPr>
-        <w:t xml:space="preserve"> 1]);</w:t>
-      </w:r>
-    </w:p>
-    <w:p>
-      <w:pPr>
-        <w:autoSpaceDE w:val="0"/>
-        <w:autoSpaceDN w:val="0"/>
-        <w:adjustRightInd w:val="0"/>
-        <w:spacing w:line="240" w:lineRule="auto"/>
-        <w:jc w:val="left"/>
-        <w:rPr>
-          <w:rFonts w:ascii="Courier New" w:hAnsi="Courier New" w:cs="Courier New"/>
-          <w:sz w:val="24"/>
-          <w:szCs w:val="24"/>
-          <w:lang w:val="en-US"/>
-        </w:rPr>
-      </w:pPr>
-      <w:r>
-        <w:rPr>
-          <w:rFonts w:ascii="Courier New" w:hAnsi="Courier New" w:cs="Courier New"/>
-          <w:color w:val="000000"/>
-          <w:sz w:val="20"/>
-          <w:szCs w:val="20"/>
-          <w:lang w:val="en-US"/>
-        </w:rPr>
-        <w:t>[</w:t>
-      </w:r>
-      <w:proofErr w:type="spellStart"/>
-      <w:proofErr w:type="gramStart"/>
-      <w:r>
-        <w:rPr>
-          <w:rFonts w:ascii="Courier New" w:hAnsi="Courier New" w:cs="Courier New"/>
-          <w:color w:val="000000"/>
-          <w:sz w:val="20"/>
-          <w:szCs w:val="20"/>
-          <w:lang w:val="en-US"/>
-        </w:rPr>
-        <w:t>gopt,reg</w:t>
-      </w:r>
-      <w:proofErr w:type="spellEnd"/>
-      <w:proofErr w:type="gramEnd"/>
-      <w:r>
-        <w:rPr>
-          <w:rFonts w:ascii="Courier New" w:hAnsi="Courier New" w:cs="Courier New"/>
-          <w:color w:val="000000"/>
-          <w:sz w:val="20"/>
-          <w:szCs w:val="20"/>
-          <w:lang w:val="en-US"/>
-        </w:rPr>
-        <w:t>]=</w:t>
-      </w:r>
-      <w:proofErr w:type="spellStart"/>
-      <w:r>
-        <w:rPr>
-          <w:rFonts w:ascii="Courier New" w:hAnsi="Courier New" w:cs="Courier New"/>
-          <w:color w:val="000000"/>
-          <w:sz w:val="20"/>
-          <w:szCs w:val="20"/>
-          <w:lang w:val="en-US"/>
-        </w:rPr>
-        <w:t>hinflmi</w:t>
-      </w:r>
-      <w:proofErr w:type="spellEnd"/>
-      <w:r>
-        <w:rPr>
-          <w:rFonts w:ascii="Courier New" w:hAnsi="Courier New" w:cs="Courier New"/>
-          <w:color w:val="000000"/>
-          <w:sz w:val="20"/>
-          <w:szCs w:val="20"/>
-          <w:lang w:val="en-US"/>
-        </w:rPr>
-        <w:t>(sys,[1 1]);</w:t>
-      </w:r>
-    </w:p>
-    <w:p>
-      <w:pPr>
-        <w:autoSpaceDE w:val="0"/>
-        <w:autoSpaceDN w:val="0"/>
-        <w:adjustRightInd w:val="0"/>
-        <w:spacing w:line="240" w:lineRule="auto"/>
-        <w:jc w:val="left"/>
-        <w:rPr>
-          <w:rFonts w:ascii="Courier New" w:hAnsi="Courier New" w:cs="Courier New"/>
-          <w:sz w:val="24"/>
-          <w:szCs w:val="24"/>
-          <w:lang w:val="en-US"/>
-        </w:rPr>
-      </w:pPr>
-      <w:r>
-        <w:rPr>
-          <w:rFonts w:ascii="Courier New" w:hAnsi="Courier New" w:cs="Courier New"/>
-          <w:color w:val="000000"/>
-          <w:sz w:val="20"/>
-          <w:szCs w:val="20"/>
-          <w:lang w:val="en-US"/>
-        </w:rPr>
-        <w:t>[</w:t>
-      </w:r>
-      <w:proofErr w:type="spellStart"/>
-      <w:r>
-        <w:rPr>
-          <w:rFonts w:ascii="Courier New" w:hAnsi="Courier New" w:cs="Courier New"/>
-          <w:color w:val="000000"/>
-          <w:sz w:val="20"/>
-          <w:szCs w:val="20"/>
-          <w:lang w:val="en-US"/>
-        </w:rPr>
-        <w:t>cnum</w:t>
-      </w:r>
-      <w:proofErr w:type="spellEnd"/>
-      <w:r>
-        <w:rPr>
-          <w:rFonts w:ascii="Courier New" w:hAnsi="Courier New" w:cs="Courier New"/>
-          <w:color w:val="000000"/>
-          <w:sz w:val="20"/>
-          <w:szCs w:val="20"/>
-          <w:lang w:val="en-US"/>
-        </w:rPr>
-        <w:t xml:space="preserve">, </w:t>
-      </w:r>
-      <w:proofErr w:type="spellStart"/>
-      <w:proofErr w:type="gramStart"/>
-      <w:r>
-        <w:rPr>
-          <w:rFonts w:ascii="Courier New" w:hAnsi="Courier New" w:cs="Courier New"/>
-          <w:color w:val="000000"/>
-          <w:sz w:val="20"/>
-          <w:szCs w:val="20"/>
-          <w:lang w:val="en-US"/>
-        </w:rPr>
-        <w:t>cden</w:t>
-      </w:r>
-      <w:proofErr w:type="spellEnd"/>
-      <w:r>
-        <w:rPr>
-          <w:rFonts w:ascii="Courier New" w:hAnsi="Courier New" w:cs="Courier New"/>
-          <w:color w:val="000000"/>
-          <w:sz w:val="20"/>
-          <w:szCs w:val="20"/>
-          <w:lang w:val="en-US"/>
-        </w:rPr>
-        <w:t>]=</w:t>
-      </w:r>
-      <w:proofErr w:type="spellStart"/>
-      <w:proofErr w:type="gramEnd"/>
-      <w:r>
-        <w:rPr>
-          <w:rFonts w:ascii="Courier New" w:hAnsi="Courier New" w:cs="Courier New"/>
-          <w:color w:val="000000"/>
-          <w:sz w:val="20"/>
-          <w:szCs w:val="20"/>
-          <w:lang w:val="en-US"/>
-        </w:rPr>
-        <w:t>ltitf</w:t>
-      </w:r>
-      <w:proofErr w:type="spellEnd"/>
-      <w:r>
-        <w:rPr>
-          <w:rFonts w:ascii="Courier New" w:hAnsi="Courier New" w:cs="Courier New"/>
-          <w:color w:val="000000"/>
-          <w:sz w:val="20"/>
-          <w:szCs w:val="20"/>
-          <w:lang w:val="en-US"/>
-        </w:rPr>
-        <w:t>(reg);</w:t>
-      </w:r>
-    </w:p>
-    <w:p>
-      <w:pPr>
-        <w:ind w:firstLine="709"/>
-        <w:rPr>
-          <w:lang w:val="en-US"/>
-        </w:rPr>
-      </w:pPr>
-    </w:p>
-    <w:p>
-      <w:pPr>
-        <w:ind w:firstLine="709"/>
-      </w:pPr>
-      <w:r>
-        <w:t>Результат работы программы отображен на рисунке 3.3.</w:t>
-      </w:r>
-    </w:p>
-    <w:p>
-      <w:pPr>
-        <w:jc w:val="center"/>
-        <w:rPr>
-          <w:lang w:val="en-US"/>
-        </w:rPr>
       </w:pPr>
       <w:r>
         <w:rPr>
           <w:noProof/>
         </w:rPr>
         <w:drawing>
-          <wp:inline distT="0" distB="0" distL="0" distR="0" wp14:anchorId="67FE9088" wp14:editId="488DFC73">
-            <wp:extent cx="4923837" cy="4511710"/>
-            <wp:effectExtent l="0" t="0" r="0" b="3175"/>
+          <wp:inline distT="0" distB="0" distL="0" distR="0" wp14:anchorId="67FE9088" wp14:editId="5A31F0DB">
+            <wp:extent cx="4929864" cy="1607795"/>
+            <wp:effectExtent l="0" t="0" r="4445" b="0"/>
             <wp:docPr id="10" name="Рисунок 10"/>
             <wp:cNvGraphicFramePr>
               <a:graphicFrameLocks xmlns:a="http://schemas.openxmlformats.org/drawingml/2006/main" noChangeAspect="1"/>
@@ -9170,7 +8832,13 @@
                     <pic:cNvPicPr/>
                   </pic:nvPicPr>
                   <pic:blipFill>
-                    <a:blip r:embed="rId13"/>
+                    <a:blip r:embed="rId13">
+                      <a:extLst>
+                        <a:ext uri="{28A0092B-C50C-407E-A947-70E740481C1C}">
+                          <a14:useLocalDpi xmlns:a14="http://schemas.microsoft.com/office/drawing/2010/main" val="0"/>
+                        </a:ext>
+                      </a:extLst>
+                    </a:blip>
                     <a:stretch>
                       <a:fillRect/>
                     </a:stretch>
@@ -9178,7 +8846,7 @@
                   <pic:spPr>
                     <a:xfrm>
                       <a:off x="0" y="0"/>
-                      <a:ext cx="4929864" cy="4517233"/>
+                      <a:ext cx="4929864" cy="1607795"/>
                     </a:xfrm>
                     <a:prstGeom prst="rect">
                       <a:avLst/>
@@ -9210,7 +8878,13 @@
         <w:t xml:space="preserve">синтеза был получен </w:t>
       </w:r>
       <w:r>
-        <w:t xml:space="preserve">регулятор 3го порядка, </w:t>
+        <w:t xml:space="preserve">регулятор </w:t>
+      </w:r>
+      <w:r>
+        <w:t>5-</w:t>
+      </w:r>
+      <w:r>
+        <w:t xml:space="preserve">го порядка, </w:t>
       </w:r>
       <w:r>
         <w:t xml:space="preserve">показатель качества </w:t>
@@ -9219,7 +8893,13 @@
         <w:t>которого равен</w:t>
       </w:r>
       <w:r>
-        <w:t xml:space="preserve"> 1.050, так как он близок к единице</w:t>
+        <w:t xml:space="preserve"> 1.</w:t>
+      </w:r>
+      <w:r>
+        <w:t>111</w:t>
+      </w:r>
+      <w:r>
+        <w:t>, так как он близок к единице</w:t>
       </w:r>
       <w:r>
         <w:t>, то результат синтеза является удовлетворительным.</w:t>
@@ -9236,11 +8916,9 @@
         <w:ind w:firstLine="709"/>
       </w:pPr>
       <w:r>
-        <w:lastRenderedPageBreak/>
         <w:t>3.3 Моделирование системы с регулятором</w:t>
       </w:r>
     </w:p>
-    <w:p/>
     <w:p>
       <w:pPr>
         <w:ind w:firstLine="709"/>
@@ -9267,7 +8945,27 @@
         <w:t xml:space="preserve"> </w:t>
       </w:r>
       <w:r>
-        <w:t>учетом НЧ возмущения и постоянного возмущения в выходной переменной.</w:t>
+        <w:t>учетом НЧ возмущения и постоянного возмущения в выходной переменной</w:t>
+      </w:r>
+      <w:r>
+        <w:t xml:space="preserve">, для </w:t>
+      </w:r>
+      <w:r>
+        <w:t xml:space="preserve">дополнительной коррекции с целью уменьшения времени переходного процесса был добавлен П-регулятор с коэффициентом усиления </w:t>
+      </w:r>
+      <w:proofErr w:type="spellStart"/>
+      <w:r>
+        <w:rPr>
+          <w:lang w:val="en-US"/>
+        </w:rPr>
+        <w:t>kp</w:t>
+      </w:r>
+      <w:proofErr w:type="spellEnd"/>
+      <w:r>
+        <w:t xml:space="preserve"> = 2.</w:t>
+      </w:r>
+      <w:r>
+        <w:t xml:space="preserve"> </w:t>
       </w:r>
     </w:p>
     <w:p>
@@ -9276,9 +8974,9 @@
           <w:noProof/>
         </w:rPr>
         <w:drawing>
-          <wp:inline distT="0" distB="0" distL="0" distR="0" wp14:anchorId="68CE9351" wp14:editId="17CBF479">
-            <wp:extent cx="5940425" cy="2061210"/>
-            <wp:effectExtent l="0" t="0" r="3175" b="0"/>
+          <wp:inline distT="0" distB="0" distL="0" distR="0" wp14:anchorId="68CE9351" wp14:editId="18D647DE">
+            <wp:extent cx="5940425" cy="1438564"/>
+            <wp:effectExtent l="0" t="0" r="3175" b="9525"/>
             <wp:docPr id="11" name="Рисунок 11"/>
             <wp:cNvGraphicFramePr>
               <a:graphicFrameLocks xmlns:a="http://schemas.openxmlformats.org/drawingml/2006/main" noChangeAspect="1"/>
@@ -9291,7 +8989,13 @@
                     <pic:cNvPicPr/>
                   </pic:nvPicPr>
                   <pic:blipFill>
-                    <a:blip r:embed="rId14"/>
+                    <a:blip r:embed="rId14">
+                      <a:extLst>
+                        <a:ext uri="{28A0092B-C50C-407E-A947-70E740481C1C}">
+                          <a14:useLocalDpi xmlns:a14="http://schemas.microsoft.com/office/drawing/2010/main" val="0"/>
+                        </a:ext>
+                      </a:extLst>
+                    </a:blip>
                     <a:stretch>
                       <a:fillRect/>
                     </a:stretch>
@@ -9299,7 +9003,7 @@
                   <pic:spPr>
                     <a:xfrm>
                       <a:off x="0" y="0"/>
-                      <a:ext cx="5940425" cy="2061210"/>
+                      <a:ext cx="5940425" cy="1438564"/>
                     </a:xfrm>
                     <a:prstGeom prst="rect">
                       <a:avLst/>
@@ -9317,6 +9021,7 @@
         <w:jc w:val="center"/>
       </w:pPr>
       <w:r>
+        <w:lastRenderedPageBreak/>
         <w:t>Рисунок 3.4 Система с регулятором</w:t>
       </w:r>
     </w:p>
@@ -9329,9 +9034,9 @@
           <w:noProof/>
         </w:rPr>
         <w:drawing>
-          <wp:inline distT="0" distB="0" distL="0" distR="0" wp14:anchorId="5DFCF284" wp14:editId="4BF09F6C">
-            <wp:extent cx="5305425" cy="3781425"/>
-            <wp:effectExtent l="0" t="0" r="9525" b="9525"/>
+          <wp:inline distT="0" distB="0" distL="0" distR="0" wp14:anchorId="5DFCF284" wp14:editId="2D37583B">
+            <wp:extent cx="5305425" cy="3300134"/>
+            <wp:effectExtent l="0" t="0" r="0" b="0"/>
             <wp:docPr id="12" name="Рисунок 12"/>
             <wp:cNvGraphicFramePr>
               <a:graphicFrameLocks xmlns:a="http://schemas.openxmlformats.org/drawingml/2006/main" noChangeAspect="1"/>
@@ -9344,7 +9049,13 @@
                     <pic:cNvPicPr/>
                   </pic:nvPicPr>
                   <pic:blipFill>
-                    <a:blip r:embed="rId15"/>
+                    <a:blip r:embed="rId15">
+                      <a:extLst>
+                        <a:ext uri="{28A0092B-C50C-407E-A947-70E740481C1C}">
+                          <a14:useLocalDpi xmlns:a14="http://schemas.microsoft.com/office/drawing/2010/main" val="0"/>
+                        </a:ext>
+                      </a:extLst>
+                    </a:blip>
                     <a:stretch>
                       <a:fillRect/>
                     </a:stretch>
@@ -9352,7 +9063,7 @@
                   <pic:spPr>
                     <a:xfrm>
                       <a:off x="0" y="0"/>
-                      <a:ext cx="5305425" cy="3781425"/>
+                      <a:ext cx="5305425" cy="3300134"/>
                     </a:xfrm>
                     <a:prstGeom prst="rect">
                       <a:avLst/>
@@ -9389,11 +9100,9 @@
       <w:r>
         <w:t xml:space="preserve"> возмущений и отклонений выполняются требования как по времени </w:t>
       </w:r>
-      <w:proofErr w:type="gramStart"/>
-      <w:r>
-        <w:t>регулирования</w:t>
-      </w:r>
-      <w:proofErr w:type="gramEnd"/>
+      <w:r>
+        <w:t>регулирования,</w:t>
+      </w:r>
       <w:r>
         <w:t xml:space="preserve"> так и по перерегулированию.</w:t>
       </w:r>
@@ -9412,11 +9121,10 @@
         <w:rPr>
           <w:noProof/>
         </w:rPr>
-        <w:lastRenderedPageBreak/>
         <w:drawing>
-          <wp:inline distT="0" distB="0" distL="0" distR="0" wp14:anchorId="5F3DD5F0" wp14:editId="3CA911C8">
-            <wp:extent cx="5034224" cy="3561013"/>
-            <wp:effectExtent l="0" t="0" r="0" b="1905"/>
+          <wp:inline distT="0" distB="0" distL="0" distR="0" wp14:anchorId="5F3DD5F0" wp14:editId="6C996DC7">
+            <wp:extent cx="5041489" cy="2692162"/>
+            <wp:effectExtent l="0" t="0" r="6985" b="0"/>
             <wp:docPr id="13" name="Рисунок 13"/>
             <wp:cNvGraphicFramePr>
               <a:graphicFrameLocks xmlns:a="http://schemas.openxmlformats.org/drawingml/2006/main" noChangeAspect="1"/>
@@ -9429,7 +9137,13 @@
                     <pic:cNvPicPr/>
                   </pic:nvPicPr>
                   <pic:blipFill>
-                    <a:blip r:embed="rId16"/>
+                    <a:blip r:embed="rId16" cstate="print">
+                      <a:extLst>
+                        <a:ext uri="{28A0092B-C50C-407E-A947-70E740481C1C}">
+                          <a14:useLocalDpi xmlns:a14="http://schemas.microsoft.com/office/drawing/2010/main" val="0"/>
+                        </a:ext>
+                      </a:extLst>
+                    </a:blip>
                     <a:stretch>
                       <a:fillRect/>
                     </a:stretch>
@@ -9437,7 +9151,7 @@
                   <pic:spPr>
                     <a:xfrm>
                       <a:off x="0" y="0"/>
-                      <a:ext cx="5041489" cy="3566152"/>
+                      <a:ext cx="5041489" cy="2692162"/>
                     </a:xfrm>
                     <a:prstGeom prst="rect">
                       <a:avLst/>
@@ -9457,72 +9171,125 @@
       <w:r>
         <w:t>Рисунок 3.6 – Переходные процессы в системе с постоянным и низкочастотным возмущениями</w:t>
       </w:r>
-    </w:p>
-    <w:p>
-      <w:r>
-        <w:t xml:space="preserve">Как видно из рисунка 3.6 при приложении возмущений статическая ошибка равняется нулю, также выполняются требования к быстродействию и </w:t>
-      </w:r>
-      <w:r>
-        <w:t>перерегулированию</w:t>
+      <w:r>
+        <w:t xml:space="preserve"> </w:t>
+      </w:r>
+      <w:r>
+        <w:t>при неопределенностях параметров системы</w:t>
+      </w:r>
+    </w:p>
+    <w:p>
+      <w:pPr>
+        <w:ind w:firstLine="708"/>
+      </w:pPr>
+      <w:r>
+        <w:t>Как видно из рисунка 3.6 при приложении возмущений статическая ошибка равняется нулю, также выполняются требования к быстродействию</w:t>
+      </w:r>
+      <w:r>
+        <w:t xml:space="preserve">, </w:t>
+      </w:r>
+      <w:r>
+        <w:lastRenderedPageBreak/>
+        <w:t>однако при определенной комбинации параметров системы возникает незначительное перерегулирование.</w:t>
+      </w:r>
+    </w:p>
+    <w:p>
+      <w:pPr>
+        <w:jc w:val="center"/>
+        <w:rPr>
+          <w:i/>
+        </w:rPr>
+      </w:pPr>
+    </w:p>
+    <w:p>
+      <w:pPr>
+        <w:ind w:firstLine="709"/>
+        <w:jc w:val="center"/>
+        <w:rPr>
+          <w:b/>
+        </w:rPr>
+      </w:pPr>
+      <w:r>
+        <w:rPr>
+          <w:b/>
+        </w:rPr>
+        <w:t>Вывод</w:t>
+      </w:r>
+    </w:p>
+    <w:p>
+      <w:pPr>
+        <w:ind w:firstLine="709"/>
+      </w:pPr>
+      <w:r>
+        <w:t>В результате выполнения работы был создан регулятор, который обеспечивает системе следующие характеристики</w:t>
+      </w:r>
+      <w:r>
+        <w:t>:</w:t>
+      </w:r>
+    </w:p>
+    <w:p>
+      <w:pPr>
+        <w:ind w:firstLine="709"/>
+      </w:pPr>
+      <w:r>
+        <w:t xml:space="preserve">1. </w:t>
+      </w:r>
+      <w:r>
+        <w:t>Нулевая статическая ошибка по постоянному задающему и постоянному возмущающему воздействиям.</w:t>
+      </w:r>
+    </w:p>
+    <w:p>
+      <w:pPr>
+        <w:ind w:firstLine="709"/>
+      </w:pPr>
+      <w:r>
+        <w:t>2. Малая (</w:t>
+      </w:r>
+      <w:r>
+        <w:t>&lt;0.0</w:t>
+      </w:r>
+      <w:r>
+        <w:t>2</w:t>
+      </w:r>
+      <w:r>
+        <w:t xml:space="preserve">) </w:t>
+      </w:r>
+      <w:r>
+        <w:t>ошибка по низкочастотному возмущающему воздействию.</w:t>
+      </w:r>
+    </w:p>
+    <w:p>
+      <w:pPr>
+        <w:ind w:firstLine="709"/>
+      </w:pPr>
+      <w:r>
+        <w:t xml:space="preserve">3. </w:t>
+      </w:r>
+      <w:r>
+        <w:t xml:space="preserve">Удовлетворяет требованию по быстродействию при любых заданных отклонениях параметров ОУ и наличии возмущений. </w:t>
+      </w:r>
+      <w:r>
+        <w:t>Максимальное в</w:t>
+      </w:r>
+      <w:r>
+        <w:t xml:space="preserve">ремя регулирования составляет </w:t>
+      </w:r>
+      <w:r>
+        <w:t>1 секунду</w:t>
       </w:r>
       <w:r>
         <w:t>.</w:t>
       </w:r>
     </w:p>
     <w:p>
-      <w:r>
-        <w:rPr>
-          <w:noProof/>
-        </w:rPr>
-        <w:drawing>
-          <wp:inline distT="0" distB="0" distL="0" distR="0" wp14:anchorId="6A593AF3" wp14:editId="29DF53F0">
-            <wp:extent cx="5940425" cy="3200400"/>
-            <wp:effectExtent l="0" t="0" r="3175" b="0"/>
-            <wp:docPr id="17" name="Рисунок 17"/>
-            <wp:cNvGraphicFramePr>
-              <a:graphicFrameLocks xmlns:a="http://schemas.openxmlformats.org/drawingml/2006/main" noChangeAspect="1"/>
-            </wp:cNvGraphicFramePr>
-            <a:graphic xmlns:a="http://schemas.openxmlformats.org/drawingml/2006/main">
-              <a:graphicData uri="http://schemas.openxmlformats.org/drawingml/2006/picture">
-                <pic:pic xmlns:pic="http://schemas.openxmlformats.org/drawingml/2006/picture">
-                  <pic:nvPicPr>
-                    <pic:cNvPr id="1" name=""/>
-                    <pic:cNvPicPr/>
-                  </pic:nvPicPr>
-                  <pic:blipFill>
-                    <a:blip r:embed="rId17"/>
-                    <a:stretch>
-                      <a:fillRect/>
-                    </a:stretch>
-                  </pic:blipFill>
-                  <pic:spPr>
-                    <a:xfrm>
-                      <a:off x="0" y="0"/>
-                      <a:ext cx="5940425" cy="3200400"/>
-                    </a:xfrm>
-                    <a:prstGeom prst="rect">
-                      <a:avLst/>
-                    </a:prstGeom>
-                  </pic:spPr>
-                </pic:pic>
-              </a:graphicData>
-            </a:graphic>
-          </wp:inline>
-        </w:drawing>
-      </w:r>
-    </w:p>
-    <w:p>
-      <w:pPr>
-        <w:jc w:val="center"/>
+      <w:pPr>
+        <w:ind w:firstLine="709"/>
         <w:rPr>
           <w:rFonts w:eastAsiaTheme="minorEastAsia"/>
         </w:rPr>
       </w:pPr>
       <w:r>
-        <w:t xml:space="preserve">Рисунок 3.7 – Переходные процессы выходной переменной </w:t>
-      </w:r>
-      <w:r>
-        <w:t xml:space="preserve">при отклонениях </w:t>
+        <w:t xml:space="preserve">4. Нулевое перерегулирование при всех допустимых вариациях параметров системы кроме случая отклонения </w:t>
       </w:r>
       <m:oMath>
         <m:sSub>
@@ -9538,8 +9305,9 @@
             <m:r>
               <w:rPr>
                 <w:rFonts w:ascii="Cambria Math" w:hAnsi="Cambria Math"/>
-              </w:rPr>
-              <m:t>a</m:t>
+                <w:lang w:val="en-US"/>
+              </w:rPr>
+              <m:t>b</m:t>
             </m:r>
           </m:e>
           <m:sub>
@@ -9555,7 +9323,19 @@
           <w:rPr>
             <w:rFonts w:ascii="Cambria Math" w:hAnsi="Cambria Math"/>
           </w:rPr>
-          <m:t xml:space="preserve"> и </m:t>
+          <m:t xml:space="preserve"> на-2</m:t>
+        </m:r>
+        <m:r>
+          <w:rPr>
+            <w:rFonts w:ascii="Cambria Math" w:hAnsi="Cambria Math"/>
+          </w:rPr>
+          <m:t>0</m:t>
+        </m:r>
+        <m:r>
+          <w:rPr>
+            <w:rFonts w:ascii="Cambria Math" w:hAnsi="Cambria Math"/>
+          </w:rPr>
+          <m:t xml:space="preserve">%  и </m:t>
         </m:r>
         <m:sSub>
           <m:sSubPr>
@@ -9563,7 +9343,6 @@
               <w:rPr>
                 <w:rFonts w:ascii="Cambria Math" w:hAnsi="Cambria Math"/>
                 <w:i/>
-                <w:lang w:val="en-US"/>
               </w:rPr>
             </m:ctrlPr>
           </m:sSubPr>
@@ -9573,119 +9352,7 @@
                 <w:rFonts w:ascii="Cambria Math" w:hAnsi="Cambria Math"/>
                 <w:lang w:val="en-US"/>
               </w:rPr>
-              <m:t>a</m:t>
-            </m:r>
-            <m:ctrlPr>
-              <w:rPr>
-                <w:rFonts w:ascii="Cambria Math" w:hAnsi="Cambria Math"/>
-                <w:i/>
-              </w:rPr>
-            </m:ctrlPr>
-          </m:e>
-          <m:sub>
-            <m:r>
-              <w:rPr>
-                <w:rFonts w:ascii="Cambria Math" w:hAnsi="Cambria Math"/>
-              </w:rPr>
-              <m:t>3</m:t>
-            </m:r>
-          </m:sub>
-        </m:sSub>
-      </m:oMath>
-      <w:r>
-        <w:rPr>
-          <w:rFonts w:eastAsiaTheme="minorEastAsia"/>
-        </w:rPr>
-        <w:t>.</w:t>
-      </w:r>
-    </w:p>
-    <w:p>
-      <w:pPr>
-        <w:jc w:val="center"/>
-        <w:rPr>
-          <w:i/>
-        </w:rPr>
-      </w:pPr>
-      <w:r>
-        <w:rPr>
-          <w:noProof/>
-        </w:rPr>
-        <w:lastRenderedPageBreak/>
-        <w:drawing>
-          <wp:inline distT="0" distB="0" distL="0" distR="0" wp14:anchorId="3299274E" wp14:editId="0850A7F7">
-            <wp:extent cx="5940425" cy="3193415"/>
-            <wp:effectExtent l="0" t="0" r="3175" b="6985"/>
-            <wp:docPr id="18" name="Рисунок 18"/>
-            <wp:cNvGraphicFramePr>
-              <a:graphicFrameLocks xmlns:a="http://schemas.openxmlformats.org/drawingml/2006/main" noChangeAspect="1"/>
-            </wp:cNvGraphicFramePr>
-            <a:graphic xmlns:a="http://schemas.openxmlformats.org/drawingml/2006/main">
-              <a:graphicData uri="http://schemas.openxmlformats.org/drawingml/2006/picture">
-                <pic:pic xmlns:pic="http://schemas.openxmlformats.org/drawingml/2006/picture">
-                  <pic:nvPicPr>
-                    <pic:cNvPr id="1" name=""/>
-                    <pic:cNvPicPr/>
-                  </pic:nvPicPr>
-                  <pic:blipFill>
-                    <a:blip r:embed="rId18"/>
-                    <a:stretch>
-                      <a:fillRect/>
-                    </a:stretch>
-                  </pic:blipFill>
-                  <pic:spPr>
-                    <a:xfrm>
-                      <a:off x="0" y="0"/>
-                      <a:ext cx="5940425" cy="3193415"/>
-                    </a:xfrm>
-                    <a:prstGeom prst="rect">
-                      <a:avLst/>
-                    </a:prstGeom>
-                  </pic:spPr>
-                </pic:pic>
-              </a:graphicData>
-            </a:graphic>
-          </wp:inline>
-        </w:drawing>
-      </w:r>
-    </w:p>
-    <w:p>
-      <w:pPr>
-        <w:jc w:val="center"/>
-        <w:rPr>
-          <w:rFonts w:eastAsiaTheme="minorEastAsia"/>
-        </w:rPr>
-      </w:pPr>
-      <w:r>
-        <w:t>Рисунок 3.</w:t>
-      </w:r>
-      <w:r>
-        <w:t>8</w:t>
-      </w:r>
-      <w:r>
-        <w:t xml:space="preserve"> – Переходные процессы </w:t>
-      </w:r>
-      <w:r>
-        <w:t>ошибки</w:t>
-      </w:r>
-      <w:r>
-        <w:t xml:space="preserve"> при отклонениях </w:t>
-      </w:r>
-      <m:oMath>
-        <m:sSub>
-          <m:sSubPr>
-            <m:ctrlPr>
-              <w:rPr>
-                <w:rFonts w:ascii="Cambria Math" w:hAnsi="Cambria Math"/>
-                <w:i/>
-              </w:rPr>
-            </m:ctrlPr>
-          </m:sSubPr>
-          <m:e>
-            <m:r>
-              <w:rPr>
-                <w:rFonts w:ascii="Cambria Math" w:hAnsi="Cambria Math"/>
-              </w:rPr>
-              <m:t>a</m:t>
+              <m:t>b</m:t>
             </m:r>
           </m:e>
           <m:sub>
@@ -9693,7 +9360,7 @@
               <w:rPr>
                 <w:rFonts w:ascii="Cambria Math" w:hAnsi="Cambria Math"/>
               </w:rPr>
-              <m:t>1</m:t>
+              <m:t>2</m:t>
             </m:r>
           </m:sub>
         </m:sSub>
@@ -9701,474 +9368,19 @@
           <w:rPr>
             <w:rFonts w:ascii="Cambria Math" w:hAnsi="Cambria Math"/>
           </w:rPr>
-          <m:t xml:space="preserve"> и </m:t>
+          <m:t xml:space="preserve"> на</m:t>
         </m:r>
-        <m:sSub>
-          <m:sSubPr>
-            <m:ctrlPr>
-              <w:rPr>
-                <w:rFonts w:ascii="Cambria Math" w:hAnsi="Cambria Math"/>
-                <w:i/>
-                <w:lang w:val="en-US"/>
-              </w:rPr>
-            </m:ctrlPr>
-          </m:sSubPr>
-          <m:e>
-            <m:r>
-              <w:rPr>
-                <w:rFonts w:ascii="Cambria Math" w:hAnsi="Cambria Math"/>
-                <w:lang w:val="en-US"/>
-              </w:rPr>
-              <m:t>a</m:t>
-            </m:r>
-            <m:ctrlPr>
-              <w:rPr>
-                <w:rFonts w:ascii="Cambria Math" w:hAnsi="Cambria Math"/>
-                <w:i/>
-              </w:rPr>
-            </m:ctrlPr>
-          </m:e>
-          <m:sub>
-            <m:r>
-              <w:rPr>
-                <w:rFonts w:ascii="Cambria Math" w:hAnsi="Cambria Math"/>
-              </w:rPr>
-              <m:t>3</m:t>
-            </m:r>
-          </m:sub>
-        </m:sSub>
-      </m:oMath>
-      <w:r>
-        <w:rPr>
-          <w:rFonts w:eastAsiaTheme="minorEastAsia"/>
-        </w:rPr>
-        <w:t>.</w:t>
-      </w:r>
-    </w:p>
-    <w:p>
-      <w:pPr>
-        <w:jc w:val="center"/>
-        <w:rPr>
-          <w:i/>
-        </w:rPr>
-      </w:pPr>
-      <w:r>
-        <w:rPr>
-          <w:noProof/>
-        </w:rPr>
-        <w:drawing>
-          <wp:inline distT="0" distB="0" distL="0" distR="0" wp14:anchorId="789E6705" wp14:editId="5290CC6F">
-            <wp:extent cx="5940425" cy="3185160"/>
-            <wp:effectExtent l="0" t="0" r="3175" b="0"/>
-            <wp:docPr id="19" name="Рисунок 19"/>
-            <wp:cNvGraphicFramePr>
-              <a:graphicFrameLocks xmlns:a="http://schemas.openxmlformats.org/drawingml/2006/main" noChangeAspect="1"/>
-            </wp:cNvGraphicFramePr>
-            <a:graphic xmlns:a="http://schemas.openxmlformats.org/drawingml/2006/main">
-              <a:graphicData uri="http://schemas.openxmlformats.org/drawingml/2006/picture">
-                <pic:pic xmlns:pic="http://schemas.openxmlformats.org/drawingml/2006/picture">
-                  <pic:nvPicPr>
-                    <pic:cNvPr id="1" name=""/>
-                    <pic:cNvPicPr/>
-                  </pic:nvPicPr>
-                  <pic:blipFill>
-                    <a:blip r:embed="rId19"/>
-                    <a:stretch>
-                      <a:fillRect/>
-                    </a:stretch>
-                  </pic:blipFill>
-                  <pic:spPr>
-                    <a:xfrm>
-                      <a:off x="0" y="0"/>
-                      <a:ext cx="5940425" cy="3185160"/>
-                    </a:xfrm>
-                    <a:prstGeom prst="rect">
-                      <a:avLst/>
-                    </a:prstGeom>
-                  </pic:spPr>
-                </pic:pic>
-              </a:graphicData>
-            </a:graphic>
-          </wp:inline>
-        </w:drawing>
-      </w:r>
-    </w:p>
-    <w:p>
-      <w:pPr>
-        <w:jc w:val="center"/>
-        <w:rPr>
-          <w:rFonts w:eastAsiaTheme="minorEastAsia"/>
-        </w:rPr>
-      </w:pPr>
-      <w:r>
-        <w:t xml:space="preserve">Рисунок 3.9 – Переходные процессы выходной переменной при отклонениях </w:t>
-      </w:r>
-      <m:oMath>
-        <m:sSub>
-          <m:sSubPr>
-            <m:ctrlPr>
-              <w:rPr>
-                <w:rFonts w:ascii="Cambria Math" w:hAnsi="Cambria Math"/>
-                <w:i/>
-              </w:rPr>
-            </m:ctrlPr>
-          </m:sSubPr>
-          <m:e>
-            <m:r>
-              <w:rPr>
-                <w:rFonts w:ascii="Cambria Math" w:hAnsi="Cambria Math"/>
-              </w:rPr>
-              <m:t>a</m:t>
-            </m:r>
-          </m:e>
-          <m:sub>
-            <m:r>
-              <w:rPr>
-                <w:rFonts w:ascii="Cambria Math" w:hAnsi="Cambria Math"/>
-              </w:rPr>
-              <m:t>1</m:t>
-            </m:r>
-          </m:sub>
-        </m:sSub>
         <m:r>
           <w:rPr>
             <w:rFonts w:ascii="Cambria Math" w:hAnsi="Cambria Math"/>
           </w:rPr>
-          <m:t xml:space="preserve"> и </m:t>
+          <m:t>+15</m:t>
         </m:r>
-        <m:sSub>
-          <m:sSubPr>
-            <m:ctrlPr>
-              <w:rPr>
-                <w:rFonts w:ascii="Cambria Math" w:hAnsi="Cambria Math"/>
-                <w:i/>
-                <w:lang w:val="en-US"/>
-              </w:rPr>
-            </m:ctrlPr>
-          </m:sSubPr>
-          <m:e>
-            <m:r>
-              <w:rPr>
-                <w:rFonts w:ascii="Cambria Math" w:hAnsi="Cambria Math"/>
-                <w:lang w:val="en-US"/>
-              </w:rPr>
-              <m:t>a</m:t>
-            </m:r>
-            <m:ctrlPr>
-              <w:rPr>
-                <w:rFonts w:ascii="Cambria Math" w:hAnsi="Cambria Math"/>
-                <w:i/>
-              </w:rPr>
-            </m:ctrlPr>
-          </m:e>
-          <m:sub>
-            <m:r>
-              <w:rPr>
-                <w:rFonts w:ascii="Cambria Math" w:hAnsi="Cambria Math"/>
-              </w:rPr>
-              <m:t>3</m:t>
-            </m:r>
-          </m:sub>
-        </m:sSub>
-      </m:oMath>
-      <w:r>
-        <w:rPr>
-          <w:rFonts w:eastAsiaTheme="minorEastAsia"/>
-        </w:rPr>
-        <w:t xml:space="preserve"> и наличии возмущающих воздействий</w:t>
-      </w:r>
-    </w:p>
-    <w:p>
-      <w:pPr>
-        <w:jc w:val="center"/>
-        <w:rPr>
-          <w:i/>
-        </w:rPr>
-      </w:pPr>
-      <w:r>
-        <w:rPr>
-          <w:noProof/>
-        </w:rPr>
-        <w:lastRenderedPageBreak/>
-        <w:drawing>
-          <wp:inline distT="0" distB="0" distL="0" distR="0" wp14:anchorId="0A08A26E" wp14:editId="31C7CDD0">
-            <wp:extent cx="5940425" cy="3204845"/>
-            <wp:effectExtent l="0" t="0" r="8890" b="3175"/>
-            <wp:docPr id="20" name="Рисунок 20"/>
-            <wp:cNvGraphicFramePr>
-              <a:graphicFrameLocks xmlns:a="http://schemas.openxmlformats.org/drawingml/2006/main" noChangeAspect="1"/>
-            </wp:cNvGraphicFramePr>
-            <a:graphic xmlns:a="http://schemas.openxmlformats.org/drawingml/2006/main">
-              <a:graphicData uri="http://schemas.openxmlformats.org/drawingml/2006/picture">
-                <pic:pic xmlns:pic="http://schemas.openxmlformats.org/drawingml/2006/picture">
-                  <pic:nvPicPr>
-                    <pic:cNvPr id="1" name=""/>
-                    <pic:cNvPicPr/>
-                  </pic:nvPicPr>
-                  <pic:blipFill>
-                    <a:blip r:embed="rId20"/>
-                    <a:stretch>
-                      <a:fillRect/>
-                    </a:stretch>
-                  </pic:blipFill>
-                  <pic:spPr>
-                    <a:xfrm>
-                      <a:off x="0" y="0"/>
-                      <a:ext cx="5940425" cy="3204845"/>
-                    </a:xfrm>
-                    <a:prstGeom prst="rect">
-                      <a:avLst/>
-                    </a:prstGeom>
-                  </pic:spPr>
-                </pic:pic>
-              </a:graphicData>
-            </a:graphic>
-          </wp:inline>
-        </w:drawing>
-      </w:r>
-    </w:p>
-    <w:p>
-      <w:pPr>
-        <w:jc w:val="center"/>
-        <w:rPr>
-          <w:rFonts w:eastAsiaTheme="minorEastAsia"/>
-        </w:rPr>
-      </w:pPr>
-      <w:r>
-        <w:t xml:space="preserve">Рисунок 3.10 – Переходные процессы ошибки при отклонениях </w:t>
-      </w:r>
-      <m:oMath>
-        <m:sSub>
-          <m:sSubPr>
-            <m:ctrlPr>
-              <w:rPr>
-                <w:rFonts w:ascii="Cambria Math" w:hAnsi="Cambria Math"/>
-                <w:i/>
-              </w:rPr>
-            </m:ctrlPr>
-          </m:sSubPr>
-          <m:e>
-            <m:r>
-              <w:rPr>
-                <w:rFonts w:ascii="Cambria Math" w:hAnsi="Cambria Math"/>
-              </w:rPr>
-              <m:t>a</m:t>
-            </m:r>
-          </m:e>
-          <m:sub>
-            <m:r>
-              <w:rPr>
-                <w:rFonts w:ascii="Cambria Math" w:hAnsi="Cambria Math"/>
-              </w:rPr>
-              <m:t>1</m:t>
-            </m:r>
-          </m:sub>
-        </m:sSub>
         <m:r>
           <w:rPr>
             <w:rFonts w:ascii="Cambria Math" w:hAnsi="Cambria Math"/>
           </w:rPr>
-          <m:t xml:space="preserve"> и </m:t>
-        </m:r>
-        <m:sSub>
-          <m:sSubPr>
-            <m:ctrlPr>
-              <w:rPr>
-                <w:rFonts w:ascii="Cambria Math" w:hAnsi="Cambria Math"/>
-                <w:i/>
-                <w:lang w:val="en-US"/>
-              </w:rPr>
-            </m:ctrlPr>
-          </m:sSubPr>
-          <m:e>
-            <m:r>
-              <w:rPr>
-                <w:rFonts w:ascii="Cambria Math" w:hAnsi="Cambria Math"/>
-                <w:lang w:val="en-US"/>
-              </w:rPr>
-              <m:t>a</m:t>
-            </m:r>
-            <m:ctrlPr>
-              <w:rPr>
-                <w:rFonts w:ascii="Cambria Math" w:hAnsi="Cambria Math"/>
-                <w:i/>
-              </w:rPr>
-            </m:ctrlPr>
-          </m:e>
-          <m:sub>
-            <m:r>
-              <w:rPr>
-                <w:rFonts w:ascii="Cambria Math" w:hAnsi="Cambria Math"/>
-              </w:rPr>
-              <m:t>3</m:t>
-            </m:r>
-          </m:sub>
-        </m:sSub>
-      </m:oMath>
-      <w:r>
-        <w:rPr>
-          <w:rFonts w:eastAsiaTheme="minorEastAsia"/>
-        </w:rPr>
-        <w:t xml:space="preserve"> и наличии возмущающих воздействий</w:t>
-      </w:r>
-    </w:p>
-    <w:p>
-      <w:pPr>
-        <w:jc w:val="center"/>
-        <w:rPr>
-          <w:i/>
-        </w:rPr>
-      </w:pPr>
-    </w:p>
-    <w:p>
-      <w:pPr>
-        <w:ind w:firstLine="709"/>
-        <w:rPr>
-          <w:b/>
-        </w:rPr>
-      </w:pPr>
-      <w:r>
-        <w:rPr>
-          <w:b/>
-        </w:rPr>
-        <w:t>Выводы</w:t>
-      </w:r>
-      <w:r>
-        <w:rPr>
-          <w:b/>
-        </w:rPr>
-        <w:t>:</w:t>
-      </w:r>
-    </w:p>
-    <w:p>
-      <w:pPr>
-        <w:ind w:firstLine="709"/>
-      </w:pPr>
-      <w:r>
-        <w:t>В результате выполнения работы был создан регулятор, который обеспечивает системе следующие характеристики</w:t>
-      </w:r>
-      <w:r>
-        <w:t>:</w:t>
-      </w:r>
-    </w:p>
-    <w:p>
-      <w:pPr>
-        <w:ind w:firstLine="709"/>
-      </w:pPr>
-      <w:r>
-        <w:t xml:space="preserve">1. </w:t>
-      </w:r>
-      <w:r>
-        <w:t>Нулевая статическая ошибка по постоянному задающему и постоянному возмущающему воздействиям.</w:t>
-      </w:r>
-    </w:p>
-    <w:p>
-      <w:pPr>
-        <w:ind w:firstLine="709"/>
-      </w:pPr>
-      <w:r>
-        <w:t>2. Малая (</w:t>
-      </w:r>
-      <w:r>
-        <w:t xml:space="preserve">&lt;0.05) </w:t>
-      </w:r>
-      <w:r>
-        <w:t>ошибка по низкочастотному возмущающему воздействию.</w:t>
-      </w:r>
-    </w:p>
-    <w:p>
-      <w:pPr>
-        <w:ind w:firstLine="709"/>
-      </w:pPr>
-      <w:r>
-        <w:t xml:space="preserve">3. </w:t>
-      </w:r>
-      <w:r>
-        <w:t>Удовлетворяет требованию по быстродействию при любых заданных отклонениях параметров ОУ и наличии возмущений. Время регулирования в лучшем случае составляет 0.6с, в худшем случае 1.5с.</w:t>
-      </w:r>
-    </w:p>
-    <w:p>
-      <w:pPr>
-        <w:ind w:firstLine="709"/>
-        <w:rPr>
-          <w:rFonts w:eastAsiaTheme="minorEastAsia"/>
-        </w:rPr>
-      </w:pPr>
-      <w:r>
-        <w:t xml:space="preserve">4. Нулевое перерегулирование при всех допустимых вариациях параметров системы кроме случая отклонения </w:t>
-      </w:r>
-      <m:oMath>
-        <m:sSub>
-          <m:sSubPr>
-            <m:ctrlPr>
-              <w:rPr>
-                <w:rFonts w:ascii="Cambria Math" w:hAnsi="Cambria Math"/>
-                <w:i/>
-              </w:rPr>
-            </m:ctrlPr>
-          </m:sSubPr>
-          <m:e>
-            <m:r>
-              <w:rPr>
-                <w:rFonts w:ascii="Cambria Math" w:hAnsi="Cambria Math"/>
-              </w:rPr>
-              <m:t>a</m:t>
-            </m:r>
-          </m:e>
-          <m:sub>
-            <m:r>
-              <w:rPr>
-                <w:rFonts w:ascii="Cambria Math" w:hAnsi="Cambria Math"/>
-              </w:rPr>
-              <m:t>1</m:t>
-            </m:r>
-          </m:sub>
-        </m:sSub>
-        <m:r>
-          <w:rPr>
-            <w:rFonts w:ascii="Cambria Math" w:hAnsi="Cambria Math"/>
-          </w:rPr>
-          <m:t xml:space="preserve"> на-25%  и </m:t>
-        </m:r>
-        <m:sSub>
-          <m:sSubPr>
-            <m:ctrlPr>
-              <w:rPr>
-                <w:rFonts w:ascii="Cambria Math" w:hAnsi="Cambria Math"/>
-                <w:i/>
-                <w:lang w:val="en-US"/>
-              </w:rPr>
-            </m:ctrlPr>
-          </m:sSubPr>
-          <m:e>
-            <m:r>
-              <w:rPr>
-                <w:rFonts w:ascii="Cambria Math" w:hAnsi="Cambria Math"/>
-                <w:lang w:val="en-US"/>
-              </w:rPr>
-              <m:t>a</m:t>
-            </m:r>
-            <m:ctrlPr>
-              <w:rPr>
-                <w:rFonts w:ascii="Cambria Math" w:hAnsi="Cambria Math"/>
-                <w:i/>
-              </w:rPr>
-            </m:ctrlPr>
-          </m:e>
-          <m:sub>
-            <m:r>
-              <w:rPr>
-                <w:rFonts w:ascii="Cambria Math" w:hAnsi="Cambria Math"/>
-              </w:rPr>
-              <m:t>3</m:t>
-            </m:r>
-          </m:sub>
-        </m:sSub>
-        <m:r>
-          <w:rPr>
-            <w:rFonts w:ascii="Cambria Math" w:hAnsi="Cambria Math"/>
-          </w:rPr>
-          <m:t xml:space="preserve"> на-20%</m:t>
+          <m:t>%</m:t>
         </m:r>
       </m:oMath>
       <w:r>
@@ -10195,17 +9407,15 @@
         </w:rPr>
         <w:t>;</w:t>
       </w:r>
+      <w:bookmarkStart w:id="1" w:name="_GoBack"/>
+      <w:bookmarkEnd w:id="1"/>
     </w:p>
     <w:p>
       <w:pPr>
         <w:ind w:firstLine="709"/>
       </w:pPr>
       <w:r>
-        <w:t xml:space="preserve">Согласно полученным результатам синтезированный регулятор может обеспечивать требуемые показатели качества при заданной вариации </w:t>
-      </w:r>
-      <w:r>
-        <w:lastRenderedPageBreak/>
-        <w:t xml:space="preserve">параметров ОУ и наличии возмущающих воздействий, </w:t>
+        <w:t xml:space="preserve">Согласно полученным результатам синтезированный регулятор может обеспечивать требуемые показатели качества при заданной вариации параметров ОУ и наличии возмущающих воздействий, </w:t>
       </w:r>
       <w:r>
         <w:t>следовательно,</w:t>
@@ -10215,8 +9425,8 @@
       </w:r>
     </w:p>
     <w:sectPr>
-      <w:footerReference w:type="default" r:id="rId21"/>
-      <w:footerReference w:type="first" r:id="rId22"/>
+      <w:footerReference w:type="default" r:id="rId17"/>
+      <w:footerReference w:type="first" r:id="rId18"/>
       <w:pgSz w:w="11906" w:h="16838"/>
       <w:pgMar w:top="1134" w:right="850" w:bottom="1134" w:left="1701" w:header="708" w:footer="708" w:gutter="0"/>
       <w:cols w:space="708"/>
@@ -12408,7 +11618,7 @@
 </file>
 
 <file path=customXml/itemProps1.xml><?xml version="1.0" encoding="utf-8"?>
-<ds:datastoreItem xmlns:ds="http://schemas.openxmlformats.org/officeDocument/2006/customXml" ds:itemID="{CD4106F3-2AE5-4DFC-BA90-65267220B4BA}">
+<ds:datastoreItem xmlns:ds="http://schemas.openxmlformats.org/officeDocument/2006/customXml" ds:itemID="{3E023CAA-D87A-4390-BBBB-D4237FE24C02}">
   <ds:schemaRefs>
     <ds:schemaRef ds:uri="http://schemas.openxmlformats.org/officeDocument/2006/bibliography"/>
   </ds:schemaRefs>

</xml_diff>